<commit_message>
B413 és Gfolyosó hozzáadva az emelethez
</commit_message>
<xml_diff>
--- a/DiplomatervSablonFoly.docx
+++ b/DiplomatervSablonFoly.docx
@@ -4825,7 +4825,15 @@
     </w:p>
     <w:p>
       <w:r>
-        <w:t xml:space="preserve">Ahhoz, hogy a céljukhoz eljussanak éppen sétálniuk kell-e, mert nem sietnek, állniuk kell-e, mert piros a lámpa, vagy liftben vagy villamoson vannak, esetleg futniuk kell-e, hogy elérjék a buszt, mind </w:t>
+        <w:t xml:space="preserve">Ahhoz, hogy a céljukhoz eljussanak éppen sétálniuk kell-e, mert nem sietnek, állniuk kell-e, mert piros a lámpa, vagy </w:t>
+      </w:r>
+      <w:proofErr w:type="gramStart"/>
+      <w:r>
+        <w:t>liftben</w:t>
+      </w:r>
+      <w:proofErr w:type="gramEnd"/>
+      <w:r>
+        <w:t xml:space="preserve"> vagy villamoson vannak, esetleg futniuk kell-e, hogy elérjék a buszt, mind </w:t>
       </w:r>
       <w:proofErr w:type="spellStart"/>
       <w:r>
@@ -4913,7 +4921,15 @@
     </w:p>
     <w:p>
       <w:r>
-        <w:t xml:space="preserve">Rengeteg tervezés előz meg egy épület megépítését, egy villamos összeszerelését, vagy egy kereszteződés átalakítását. Azért szükséges a tervezéshez sok idő, hogy a lehető legjobb lehessen a végeredmény, és minél kevesebb problémája legyen. Egy épület esetében nem csak az a fontos, hogy minél magasabb vagy épp impozánsabb legyen, hanem többek között az is, hogy a legapróbbnak tűnő dolgok rendben legyenek. Például ne nyíljanak egymásba az ajtók, a lépcsőfokok mélységének és magasságának aránya megfelelő legyen, ne legyenek a szobák és a folyosók túl szűkek, vagy épp túl elnagyoltak. Hogy a tervezés végére minden a rendeltetésének megfelelő méretű legyen, ahogy legyen </w:t>
+        <w:t xml:space="preserve">Rengeteg tervezés előz meg egy épület megépítését, </w:t>
+      </w:r>
+      <w:proofErr w:type="gramStart"/>
+      <w:r>
+        <w:t>egy villamos összeszerelését,</w:t>
+      </w:r>
+      <w:proofErr w:type="gramEnd"/>
+      <w:r>
+        <w:t xml:space="preserve"> vagy egy kereszteződés átalakítását. Azért szükséges a tervezéshez sok idő, hogy a lehető legjobb lehessen a végeredmény, és minél kevesebb problémája legyen. Egy épület esetében nem csak az a fontos, hogy minél magasabb vagy épp impozánsabb legyen, hanem többek között az is, hogy a legapróbbnak tűnő dolgok rendben legyenek. Például ne nyíljanak egymásba az ajtók, a lépcsőfokok mélységének és magasságának aránya megfelelő legyen, ne legyenek a szobák és a folyosók túl szűkek, vagy épp túl elnagyoltak. Hogy a tervezés végére minden a rendeltetésének megfelelő méretű legyen, ahogy legyen </w:t>
       </w:r>
       <w:proofErr w:type="spellStart"/>
       <w:r>
@@ -4931,7 +4947,15 @@
     </w:p>
     <w:p>
       <w:r>
-        <w:t>Ezzel mind lehet, és egyes esetekben kell is a tervezés során foglalkozni.</w:t>
+        <w:t xml:space="preserve">Ezzel mind lehet, és </w:t>
+      </w:r>
+      <w:proofErr w:type="gramStart"/>
+      <w:r>
+        <w:t>egyes esetekben</w:t>
+      </w:r>
+      <w:proofErr w:type="gramEnd"/>
+      <w:r>
+        <w:t xml:space="preserve"> kell is a tervezés során foglalkozni.</w:t>
       </w:r>
     </w:p>
     <w:p>
@@ -4943,7 +4967,15 @@
     <w:p/>
     <w:p>
       <w:r>
-        <w:t>Egy olyan programon dolgoztam, ami a járókelők mozgásának szimulációjára alkalmas, főképp, de nem szükségesen csak zárt terekben. Használható arra például, hogy egy adott épületnek egy adott emeletéről szerezzünk információkat, hogy mennyire használható, és a tervezett maximális kapacitás esetén hogy zajlana le egy tűzriadó, vagy csak a hétköznapokban hol okoz fennakadást egy szűkület, például az ajtók vagy a sarkok.</w:t>
+        <w:t xml:space="preserve">Egy olyan programon dolgoztam, ami a járókelők mozgásának szimulációjára alkalmas, főképp, de nem szükségesen csak zárt terekben. Használható arra például, hogy egy adott épületnek egy adott emeletéről szerezzünk információkat, hogy mennyire használható, és a tervezett maximális kapacitás </w:t>
+      </w:r>
+      <w:proofErr w:type="gramStart"/>
+      <w:r>
+        <w:t>esetén</w:t>
+      </w:r>
+      <w:proofErr w:type="gramEnd"/>
+      <w:r>
+        <w:t xml:space="preserve"> hogy zajlana le egy tűzriadó, vagy csak a hétköznapokban hol okoz fennakadást egy szűkület, például az ajtók vagy a sarkok.</w:t>
       </w:r>
     </w:p>
     <w:p>
@@ -4980,7 +5012,15 @@
     </w:p>
     <w:p>
       <w:r>
-        <w:t>Kezdetben a feladatom, hogy a problémafelvetéssel és az irodalomkutatással kezdjem. A kettőt szükséges együtt végezni, ugyanis a már meglévő, mások által írt munkákban a problémakör nehézségére gyakran kitérnek. Ennek okán olyan feladatokat és problémákat volt feladatom találni a témán belül, amikkel a feladatomat kibővíthetem. Ezt követően folytassam az irodalomkutatást, hogy a kibővített problémakörre találjak már létező megoldásokat, vagy csak segítséget ahhoz, hogy ki tudjak indulni valamiből. Mások munkáit olvasva a program egyes részproblémáinak megoldására próbáljak egyre több féle megközelítést találni, és ezeket mindenképpen hasonlítsam majd össze, és jussak valami következtetésre.</w:t>
+        <w:t xml:space="preserve">Kezdetben a feladatom, hogy a problémafelvetéssel és az irodalomkutatással kezdjem. A kettőt szükséges együtt végezni, ugyanis a már meglévő, mások által írt munkákban a problémakör nehézségére gyakran kitérnek. Ennek okán olyan feladatokat és problémákat volt feladatom találni a témán belül, amikkel a feladatomat kibővíthetem. Ezt követően folytassam az irodalomkutatást, hogy a kibővített problémakörre találjak már létező megoldásokat, vagy csak segítséget ahhoz, hogy ki tudjak indulni valamiből. Mások munkáit olvasva a program egyes részproblémáinak megoldására próbáljak egyre </w:t>
+      </w:r>
+      <w:proofErr w:type="gramStart"/>
+      <w:r>
+        <w:t>több féle</w:t>
+      </w:r>
+      <w:proofErr w:type="gramEnd"/>
+      <w:r>
+        <w:t xml:space="preserve"> megközelítést találni, és ezeket mindenképpen hasonlítsam majd össze, és jussak valami következtetésre.</w:t>
       </w:r>
     </w:p>
     <w:p>
@@ -5012,7 +5052,15 @@
       </w:r>
       <w:proofErr w:type="spellEnd"/>
       <w:r>
-        <w:t xml:space="preserve"> át esetleges hibák után kutatva a programom, vagy indokoljam meg, hogy mi okozhatja a eltérést.</w:t>
+        <w:t xml:space="preserve"> át esetleges hibák után kutatva a programom, vagy indokoljam meg, hogy mi okozhatja </w:t>
+      </w:r>
+      <w:proofErr w:type="gramStart"/>
+      <w:r>
+        <w:t>a</w:t>
+      </w:r>
+      <w:proofErr w:type="gramEnd"/>
+      <w:r>
+        <w:t xml:space="preserve"> eltérést.</w:t>
       </w:r>
     </w:p>
     <w:p>
@@ -5131,7 +5179,15 @@
     </w:p>
     <w:p>
       <w:r>
-        <w:t xml:space="preserve">Egy nagyon régi példát említve már több, mint negyven éve alkották meg az első PAC-MAN*-t, amelyben a játékost a játéktéren szellemek próbálták elkapni. Ebben a példában a szellemekből négy volt és mindegyiknek saját logikája volt.*  A szellemek útvonalkeresését </w:t>
+        <w:t xml:space="preserve">Egy nagyon régi példát említve már több, mint negyven éve alkották meg az első PAC-MAN*-t, amelyben a játékost a játéktéren szellemek próbálták elkapni. Ebben a példában a szellemekből négy volt és mindegyiknek saját logikája </w:t>
+      </w:r>
+      <w:proofErr w:type="gramStart"/>
+      <w:r>
+        <w:t>volt.*</w:t>
+      </w:r>
+      <w:proofErr w:type="gramEnd"/>
+      <w:r>
+        <w:t xml:space="preserve">  A szellemek útvonalkeresését </w:t>
       </w:r>
       <w:proofErr w:type="spellStart"/>
       <w:r>
@@ -5181,7 +5237,15 @@
         <w:t xml:space="preserve">szomszédos </w:t>
       </w:r>
       <w:r>
-        <w:t>csúcsok értékének. Ezt követően kiválasztja azt a csúcsot, amelynek az értéke a legkisebb, és az ő szomszédjainak az értékét úgy adja meg, hogy nem csak a csúcshoz vezető él súlyát veszi figyelembe, hanem a azt is, hogy magának a csúcsnak mekkora az értéke. Azaz a csúcshoz vezető út éleinek súlyának mennyi az összege a kezdőpontból.</w:t>
+        <w:t xml:space="preserve">csúcsok értékének. Ezt követően kiválasztja azt a csúcsot, amelynek az értéke a legkisebb, és az ő szomszédjainak az értékét úgy adja meg, hogy nem csak a csúcshoz vezető él súlyát veszi figyelembe, hanem </w:t>
+      </w:r>
+      <w:proofErr w:type="gramStart"/>
+      <w:r>
+        <w:t>a</w:t>
+      </w:r>
+      <w:proofErr w:type="gramEnd"/>
+      <w:r>
+        <w:t xml:space="preserve"> azt is, hogy magának a csúcsnak mekkora az értéke. Azaz a csúcshoz vezető út éleinek súlyának mennyi az összege a kezdőpontból.</w:t>
       </w:r>
     </w:p>
     <w:p>
@@ -5471,7 +5535,15 @@
         <w:t xml:space="preserve"> </w:t>
       </w:r>
       <w:r>
-        <w:t>Ugyanis a vízszintesen középen lévő átjáró a játéktér egyik oldalát összeköti a másik oldalával. Ekkor ami a képernyőn egy egység távolságnak tűnik, az igazából az átjáró okán lehet nulla is.</w:t>
+        <w:t xml:space="preserve">Ugyanis a vízszintesen középen lévő átjáró a játéktér egyik oldalát összeköti a másik oldalával. </w:t>
+      </w:r>
+      <w:proofErr w:type="gramStart"/>
+      <w:r>
+        <w:t>Ekkor</w:t>
+      </w:r>
+      <w:proofErr w:type="gramEnd"/>
+      <w:r>
+        <w:t xml:space="preserve"> ami a képernyőn egy egység távolságnak tűnik, az igazából az átjáró okán lehet nulla is.</w:t>
       </w:r>
       <w:r>
         <w:t xml:space="preserve"> </w:t>
@@ -5644,8 +5716,13 @@
         <w:t xml:space="preserve"> </w:t>
       </w:r>
       <w:r>
-        <w:t>A két gráf magyar nevére nincs általánosan elfogadott szó a szakirodalomban, így szabad fordítással a nevük útpont gráf és navigációs háló.*</w:t>
-      </w:r>
+        <w:t xml:space="preserve">A két gráf magyar nevére nincs általánosan elfogadott szó a szakirodalomban, így szabad fordítással a nevük útpont gráf és navigációs </w:t>
+      </w:r>
+      <w:proofErr w:type="gramStart"/>
+      <w:r>
+        <w:t>háló.*</w:t>
+      </w:r>
+      <w:proofErr w:type="gramEnd"/>
     </w:p>
     <w:p>
       <w:r>
@@ -5656,7 +5733,15 @@
         <w:t xml:space="preserve"> </w:t>
       </w:r>
       <w:r>
-        <w:t>Ezen csúcsok viszont egész jó képet adnak arról, hogy miként lehet bejárni a teret. Lényegében ezen pontokat követve el lehet jutni a egy épület esetében tetszőleges szobából, egy másik szobába.</w:t>
+        <w:t xml:space="preserve">Ezen csúcsok viszont egész jó képet adnak arról, hogy miként lehet bejárni a teret. Lényegében ezen pontokat követve el lehet jutni </w:t>
+      </w:r>
+      <w:proofErr w:type="gramStart"/>
+      <w:r>
+        <w:t>a</w:t>
+      </w:r>
+      <w:proofErr w:type="gramEnd"/>
+      <w:r>
+        <w:t xml:space="preserve"> egy épület esetében tetszőleges szobából, egy másik szobába.</w:t>
       </w:r>
       <w:r>
         <w:t xml:space="preserve"> </w:t>
@@ -5698,8 +5783,13 @@
       <w:r>
         <w:t xml:space="preserve"> </w:t>
       </w:r>
-      <w:r>
-        <w:t>Ugyanis ha mindenki az éleken haladva menne végig a csúcsokon, akkor az emberek mozgása a hangyákéra hasonlítana. Egymást követve vagy szemben lényegében egy sorban haladnak.</w:t>
+      <w:proofErr w:type="gramStart"/>
+      <w:r>
+        <w:t>Ugyanis</w:t>
+      </w:r>
+      <w:proofErr w:type="gramEnd"/>
+      <w:r>
+        <w:t xml:space="preserve"> ha mindenki az éleken haladva menne végig a csúcsokon, akkor az emberek mozgása a hangyákéra hasonlítana. Egymást követve vagy szemben lényegében egy sorban haladnak.</w:t>
       </w:r>
       <w:r>
         <w:t xml:space="preserve"> </w:t>
@@ -5766,7 +5856,15 @@
       </w:r>
       <w:proofErr w:type="spellEnd"/>
       <w:r>
-        <w:t>, hogy automatikusan generálni ilyen hálót komplex probléma. Viszont ha sikerül, akkor kifejezetten hatékony, de az emberek természetes mozgatása továbbra is kérdése benne.</w:t>
+        <w:t xml:space="preserve">, hogy automatikusan generálni ilyen hálót komplex probléma. </w:t>
+      </w:r>
+      <w:proofErr w:type="gramStart"/>
+      <w:r>
+        <w:t>Viszont</w:t>
+      </w:r>
+      <w:proofErr w:type="gramEnd"/>
+      <w:r>
+        <w:t xml:space="preserve"> ha sikerül, akkor kifejezetten hatékony, de az emberek természetes mozgatása továbbra is kérdése benne.</w:t>
       </w:r>
     </w:p>
     <w:p>
@@ -5808,7 +5906,15 @@
       </w:r>
       <w:r>
         <w:lastRenderedPageBreak/>
-        <w:t>Ekkor lesz egy háromszögek éleiből álló háló, és egy plusz információ halmaz, ami az, hogy a gráf mely élei alkotnak háromszöget, és vagy hogy mely élei határozzák meg a tér határait.</w:t>
+        <w:t xml:space="preserve">Ekkor lesz </w:t>
+      </w:r>
+      <w:proofErr w:type="gramStart"/>
+      <w:r>
+        <w:t>egy háromszögek éleiből álló háló,</w:t>
+      </w:r>
+      <w:proofErr w:type="gramEnd"/>
+      <w:r>
+        <w:t xml:space="preserve"> és egy plusz információ halmaz, ami az, hogy a gráf mely élei alkotnak háromszöget, és vagy hogy mely élei határozzák meg a tér határait.</w:t>
       </w:r>
       <w:r>
         <w:t xml:space="preserve"> </w:t>
@@ -5879,13 +5985,21 @@
     </w:p>
     <w:p>
       <w:r>
-        <w:t xml:space="preserve">Ezen a háló azért jól használható, mert szomszédos konvex sokszögekből épül fel. Nem szükséges háromszögekkel dolgozni, lehet téglalapokkal vagy sokszögekkel is, </w:t>
+        <w:t xml:space="preserve">Ezen a háló azért jól használható, mert szomszédos konvex sokszögekből épül fel. Nem szükséges háromszögekkel dolgozni, lehet téglalapokkal vagy sokszögekkel </w:t>
+      </w:r>
+      <w:proofErr w:type="gramStart"/>
+      <w:r>
+        <w:t xml:space="preserve">is, </w:t>
       </w:r>
       <w:r>
         <w:t xml:space="preserve"> </w:t>
       </w:r>
       <w:r>
-        <w:t>csak az a lényeg hogy konvex legyen. Ezt a tulajdonságot kihasználva síkidomokon belül az egyes pontok közötti út, az a két pontot összekötő szakasz.</w:t>
+        <w:t>csak</w:t>
+      </w:r>
+      <w:proofErr w:type="gramEnd"/>
+      <w:r>
+        <w:t xml:space="preserve"> az a lényeg hogy konvex legyen. Ezt a tulajdonságot kihasználva síkidomokon belül az egyes pontok közötti út, az a két pontot összekötő szakasz.</w:t>
       </w:r>
       <w:r>
         <w:t xml:space="preserve"> </w:t>
@@ -5936,7 +6050,15 @@
     <w:p>
       <w:r>
         <w:lastRenderedPageBreak/>
-        <w:t>A programomban a navigációs háló megvalósítása, és használata mellett döntöttem. Ugyanis a generálható útvonal sokkal jobban hasonlít a valóságoshoz a navigációs hálóval, mint az útpont gráffal.</w:t>
+        <w:t xml:space="preserve">A programomban a navigációs </w:t>
+      </w:r>
+      <w:proofErr w:type="gramStart"/>
+      <w:r>
+        <w:t>háló megvalósítása,</w:t>
+      </w:r>
+      <w:proofErr w:type="gramEnd"/>
+      <w:r>
+        <w:t xml:space="preserve"> és használata mellett döntöttem. Ugyanis a generálható útvonal sokkal jobban hasonlít a valóságoshoz a navigációs hálóval, mint az útpont gráffal.</w:t>
       </w:r>
       <w:r>
         <w:t xml:space="preserve"> </w:t>
@@ -6032,8 +6154,13 @@
       </w:r>
       <w:proofErr w:type="spellEnd"/>
       <w:r>
-        <w:t xml:space="preserve"> átlagosan 35.3 cm széles volt, a férfiaknak kicsivel több, 39.6 cm volt ez az érték átlagosan. !!!</w:t>
-      </w:r>
+        <w:t xml:space="preserve"> átlagosan 35.3 cm széles volt, a férfiaknak kicsivel több, 39.6 cm volt ez az érték átlagosan</w:t>
+      </w:r>
+      <w:proofErr w:type="gramStart"/>
+      <w:r>
+        <w:t>. !!!</w:t>
+      </w:r>
+      <w:proofErr w:type="gramEnd"/>
       <w:r>
         <w:t xml:space="preserve"> </w:t>
       </w:r>
@@ -6146,8 +6273,13 @@
         <w:t xml:space="preserve"> </w:t>
       </w:r>
       <w:r>
-        <w:t>Fontos paraméter, hogy van-e az embereknél valamilyen táska, esetleg bőrönd, vagy valamilyen olyan dolog, ami mozgását lassítja, és mások mozgását akadályozza.*</w:t>
-      </w:r>
+        <w:t xml:space="preserve">Fontos paraméter, hogy van-e az embereknél valamilyen táska, esetleg bőrönd, vagy valamilyen olyan dolog, ami mozgását lassítja, és mások mozgását </w:t>
+      </w:r>
+      <w:proofErr w:type="gramStart"/>
+      <w:r>
+        <w:t>akadályozza.*</w:t>
+      </w:r>
+      <w:proofErr w:type="gramEnd"/>
       <w:r>
         <w:t xml:space="preserve"> </w:t>
       </w:r>
@@ -6294,8 +6426,13 @@
         <w:t>a</w:t>
       </w:r>
       <w:r>
-        <w:t>sztalat alapján ki tudjuk jelenteni.*</w:t>
-      </w:r>
+        <w:t xml:space="preserve">sztalat alapján ki tudjuk </w:t>
+      </w:r>
+      <w:proofErr w:type="gramStart"/>
+      <w:r>
+        <w:t>jelenteni.*</w:t>
+      </w:r>
+      <w:proofErr w:type="gramEnd"/>
       <w:r>
         <w:t xml:space="preserve"> </w:t>
       </w:r>
@@ -6357,13 +6494,29 @@
     </w:p>
     <w:p>
       <w:r>
-        <w:t>Fontos tényező az is, hogy az emberek a mozgásuk közben ha befordulnak egy sarkon, akkor nem ismerik a sarkon túli környezetet, továbbá a sarokhoz közeledve sebességük le is csökken.</w:t>
+        <w:t xml:space="preserve">Fontos tényező az is, hogy az emberek a mozgásuk </w:t>
+      </w:r>
+      <w:proofErr w:type="gramStart"/>
+      <w:r>
+        <w:t>közben</w:t>
+      </w:r>
+      <w:proofErr w:type="gramEnd"/>
+      <w:r>
+        <w:t xml:space="preserve"> ha befordulnak egy sarkon, akkor nem ismerik a sarkon túli környezetet, továbbá a sarokhoz közeledve sebességük le is csökken.</w:t>
       </w:r>
       <w:r>
         <w:t xml:space="preserve"> </w:t>
       </w:r>
       <w:r>
-        <w:t>Ennek megoldása komplex feladat, és csak próbálkozást teszek a programomban ennek figyelembe vételére.</w:t>
+        <w:t xml:space="preserve">Ennek megoldása komplex feladat, és csak próbálkozást teszek a programomban ennek </w:t>
+      </w:r>
+      <w:proofErr w:type="gramStart"/>
+      <w:r>
+        <w:t>figyelembe vételére</w:t>
+      </w:r>
+      <w:proofErr w:type="gramEnd"/>
+      <w:r>
+        <w:t>.</w:t>
       </w:r>
     </w:p>
     <w:p>
@@ -6620,7 +6773,15 @@
     </w:p>
     <w:p>
       <w:r>
-        <w:t>A bejárható tér négyzethálójának megvalósítását egy két dimenziós tömbbel valósítottam meg, melynek elemei a mezők. A tömbben a pozíciójuk megfel</w:t>
+        <w:t xml:space="preserve">A bejárható tér négyzethálójának megvalósítását egy </w:t>
+      </w:r>
+      <w:proofErr w:type="gramStart"/>
+      <w:r>
+        <w:t>két dimenziós</w:t>
+      </w:r>
+      <w:proofErr w:type="gramEnd"/>
+      <w:r>
+        <w:t xml:space="preserve"> tömbbel valósítottam meg, melynek elemei a mezők. A tömbben a pozíciójuk megfel</w:t>
       </w:r>
       <w:r>
         <w:t>el a valóságnak, ami a mezők esetében nem teszi szükségessé, a szomszédolási viszonyok eltárolását, hiszen a négyzetrác</w:t>
@@ -6780,7 +6941,15 @@
         <w:t>mellékégtájak irányában száz időegységnyit halad átlósan</w:t>
       </w:r>
       <w:r>
-        <w:t xml:space="preserve"> szintén egyenesen, ekkor 8 mezőre jut el a kezdeti mezőről az ember, és ezen nyolc mező mint csúcspontok alkotják a nyolcszöget</w:t>
+        <w:t xml:space="preserve"> szintén egyenesen, ekkor 8 mezőre jut el a kezdeti mezőről az ember, és ezen nyolc </w:t>
+      </w:r>
+      <w:proofErr w:type="gramStart"/>
+      <w:r>
+        <w:t>mező</w:t>
+      </w:r>
+      <w:proofErr w:type="gramEnd"/>
+      <w:r>
+        <w:t xml:space="preserve"> mint csúcspontok alkotják a nyolcszöget</w:t>
       </w:r>
       <w:r>
         <w:t xml:space="preserve">. </w:t>
@@ -7254,7 +7423,15 @@
         <w:t>,</w:t>
       </w:r>
       <w:r>
-        <w:t xml:space="preserve"> mint az emberek, tudnak akár mozogni is, például ha egy forgóajtóról </w:t>
+        <w:t xml:space="preserve"> mint az emberek, tudnak akár mozogni is, </w:t>
+      </w:r>
+      <w:proofErr w:type="gramStart"/>
+      <w:r>
+        <w:t>például</w:t>
+      </w:r>
+      <w:proofErr w:type="gramEnd"/>
+      <w:r>
+        <w:t xml:space="preserve"> ha egy forgóajtóról </w:t>
       </w:r>
       <w:r>
         <w:t>van</w:t>
@@ -7307,7 +7484,15 @@
     </w:p>
     <w:p>
       <w:r>
-        <w:t>Az alábbi ábrán az átlós mozgást, a vízszintes vagy függőleges áthaladást, és a várakozást mutatom be, hogy nekik milyen tiltólenyomatuk van</w:t>
+        <w:t xml:space="preserve">Az alábbi ábrán az átlós mozgást, </w:t>
+      </w:r>
+      <w:proofErr w:type="gramStart"/>
+      <w:r>
+        <w:t>a vízszintes vagy függőleges áthaladást,</w:t>
+      </w:r>
+      <w:proofErr w:type="gramEnd"/>
+      <w:r>
+        <w:t xml:space="preserve"> és a várakozást mutatom be, hogy nekik milyen tiltólenyomatuk van</w:t>
       </w:r>
       <w:r>
         <w:t xml:space="preserve"> a mozgás megkezdéséhez képest</w:t>
@@ -7345,7 +7530,15 @@
     </w:p>
     <w:p>
       <w:r>
-        <w:t>Az útvonal kereső algoritmus amit itt használtam, az az A* tovább gondolt változata. Az A* egy gráffal dolgozik, viszont itt időpillanatonként van egy</w:t>
+        <w:t xml:space="preserve">Az útvonal kereső </w:t>
+      </w:r>
+      <w:proofErr w:type="gramStart"/>
+      <w:r>
+        <w:t>algoritmus</w:t>
+      </w:r>
+      <w:proofErr w:type="gramEnd"/>
+      <w:r>
+        <w:t xml:space="preserve"> amit itt használtam, az az A* tovább gondolt változata. Az A* egy gráffal dolgozik, viszont itt időpillanatonként van egy</w:t>
       </w:r>
       <w:r>
         <w:t>-egy külön</w:t>
@@ -7390,7 +7583,15 @@
         <w:t xml:space="preserve"> Megoldandó</w:t>
       </w:r>
       <w:r>
-        <w:t xml:space="preserve"> probléma volt megoldani az A* algoritmushoz, hogy ha a játékteret gráfnak veszem, akkor van hurokél is benne, lehet egy helyben várakozni, továbbá lehet, hogy nem az egyhelyben állás segít a </w:t>
+        <w:t xml:space="preserve"> probléma volt megoldani az A* algoritmushoz, hogy ha a játékteret gráfnak veszem, akkor van hurokél is benne, lehet </w:t>
+      </w:r>
+      <w:proofErr w:type="gramStart"/>
+      <w:r>
+        <w:t>egy helyben</w:t>
+      </w:r>
+      <w:proofErr w:type="gramEnd"/>
+      <w:r>
+        <w:t xml:space="preserve"> várakozni, továbbá lehet, hogy nem az egyhelyben állás segít a </w:t>
       </w:r>
       <w:r>
         <w:t>tovább haladáson</w:t>
@@ -7457,7 +7658,15 @@
     </w:p>
     <w:p>
       <w:r>
-        <w:t>A heurisztikában próbáltam a megoldást meglelni. Az emberek vagy az idő, vagy a távolság vagy a költség szerint</w:t>
+        <w:t xml:space="preserve">A heurisztikában próbáltam a megoldást meglelni. </w:t>
+      </w:r>
+      <w:proofErr w:type="gramStart"/>
+      <w:r>
+        <w:t>Az emberek vagy az idő,</w:t>
+      </w:r>
+      <w:proofErr w:type="gramEnd"/>
+      <w:r>
+        <w:t xml:space="preserve"> vagy a távolság vagy a költség szerint</w:t>
       </w:r>
       <w:r>
         <w:t>i</w:t>
@@ -7648,10 +7857,26 @@
     </w:p>
     <w:p>
       <w:r>
-        <w:t xml:space="preserve">Az irodalom kutatás során </w:t>
-      </w:r>
-      <w:r>
-        <w:t>kifejtettem, hogy miként lehet ezt a problémát megoldani könnyen. Azt abban a részben nem fejtettem ki, hogy nem annyira könnyű mint a leírtak. A „</w:t>
+        <w:t xml:space="preserve">Az </w:t>
+      </w:r>
+      <w:proofErr w:type="gramStart"/>
+      <w:r>
+        <w:t>irodalom kutatás</w:t>
+      </w:r>
+      <w:proofErr w:type="gramEnd"/>
+      <w:r>
+        <w:t xml:space="preserve"> során </w:t>
+      </w:r>
+      <w:r>
+        <w:t xml:space="preserve">kifejtettem, hogy miként lehet ezt a problémát megoldani könnyen. Azt abban a részben nem fejtettem ki, hogy nem annyira </w:t>
+      </w:r>
+      <w:proofErr w:type="gramStart"/>
+      <w:r>
+        <w:t>könnyű</w:t>
+      </w:r>
+      <w:proofErr w:type="gramEnd"/>
+      <w:r>
+        <w:t xml:space="preserve"> mint a leírtak. A „</w:t>
       </w:r>
       <w:proofErr w:type="spellStart"/>
       <w:r>
@@ -7680,7 +7905,15 @@
         <w:t xml:space="preserve">Itt először a határolósíkidomok oldalain iteráltam végig. Mindegyik oldalhoz kerestem valamelyik másik síkidom olyan csúcsát, amellyel alkalmas háromszöget képes alkotni. Ekkor ezen háromszög azon két szakaszát eltároltam, amelyik nem a síkidom oldalát képezi. Ezt követően csak nagyon ritka esetben </w:t>
       </w:r>
       <w:r>
-        <w:t>fordult elő olyan, hogy nem minden oldal esetében alkotott egy háromszöget. Ezt követően azon háromszögeket hoztam létre amit csak egy síkidom csúcsaival lehet létrehozni. C alakú síkidomok ilyenek tudnak lenni. [ábra]</w:t>
+        <w:t xml:space="preserve">fordult elő olyan, hogy nem minden oldal esetében alkotott egy háromszöget. Ezt követően azon háromszögeket hoztam </w:t>
+      </w:r>
+      <w:proofErr w:type="gramStart"/>
+      <w:r>
+        <w:t>létre</w:t>
+      </w:r>
+      <w:proofErr w:type="gramEnd"/>
+      <w:r>
+        <w:t xml:space="preserve"> amit csak egy síkidom csúcsaival lehet létrehozni. C alakú síkidomok ilyenek tudnak lenni. [ábra]</w:t>
       </w:r>
     </w:p>
     <w:p/>
@@ -7739,17 +7972,162 @@
         <w:t>Az előző két rész szobákra bontása és emeletté alakítása</w:t>
       </w:r>
     </w:p>
-    <w:p/>
+    <w:p>
+      <w:r>
+        <w:t>Fontos, hogy az útvonalkeresés során ne a teljes emeletet adjam meg a bejárható térnek az algoritmusnak, hanem lehetőleg szobákra bontva legyen ez megoldva.</w:t>
+      </w:r>
+      <w:r>
+        <w:t xml:space="preserve"> A </w:t>
+      </w:r>
+      <w:r>
+        <w:lastRenderedPageBreak/>
+        <w:t>szobák kapcsolati rendszerén keresztül nem kell foglalkozni más helyiségek háromszöghálójával.</w:t>
+      </w:r>
+      <w:r>
+        <w:t xml:space="preserve"> Egy szobának van egy alaprajza, egy azonosítója, az alaprajzához hozzárendelt</w:t>
+      </w:r>
+      <w:r>
+        <w:t xml:space="preserve"> néhány</w:t>
+      </w:r>
+      <w:r>
+        <w:t xml:space="preserve"> kijárata, </w:t>
+      </w:r>
+      <w:r>
+        <w:t xml:space="preserve">és </w:t>
+      </w:r>
+      <w:r>
+        <w:t>hogy azok melyik másik helyiségekbe vezetnek. Ezen kívül a szobának van egy kapacitása, amely nem csak egy szám, hanem a szobában a diákoknak és az oktatóknak van külön helyük is. Továbbá a helyiségnek van egy tulajdonsága, ami azt mondja meg, hogy átjárásra használható-e. A szobákban a helyeknek vagy egy relatív pozíciójuk és az, hogy foglalt-e. (és egy értékük is van, hogy melyik helyet töltsék fel a diákok első sorban)</w:t>
+      </w:r>
+    </w:p>
+    <w:p>
+      <w:r>
+        <w:t xml:space="preserve">Ezt követően a szobákat össze kell kötni. A szobák kijáratait egymáshoz rendeli az emelet. Az emelet a szobákat a helyükre illeszti, ehhez alkalmasan elforgatja és eltolja őket, majd a szobák közti kijáratokat </w:t>
+      </w:r>
+      <w:r>
+        <w:t>összeköti. Ezen összeköttetések falak</w:t>
+      </w:r>
+      <w:r>
+        <w:t xml:space="preserve">, </w:t>
+      </w:r>
+      <w:r>
+        <w:t>ajtófélfák, és a köztes területet két háromszöggel lefedi, mint bejárható tér. Ezen háromszögeket hozzáadja a navigációs hálóhoz.</w:t>
+      </w:r>
+    </w:p>
     <w:p>
       <w:pPr>
         <w:pStyle w:val="Cmsor3"/>
       </w:pPr>
       <w:bookmarkStart w:id="14" w:name="_Toc433184102"/>
       <w:r>
+        <w:t>Nyilatkozat</w:t>
+      </w:r>
+      <w:bookmarkEnd w:id="14"/>
+    </w:p>
+    <w:p>
+      <w:r>
+        <w:t>a</w:t>
+      </w:r>
+    </w:p>
+    <w:p>
+      <w:pPr>
+        <w:pStyle w:val="Cmsor3"/>
+      </w:pPr>
+      <w:bookmarkStart w:id="15" w:name="_Toc433184103"/>
+      <w:r>
+        <w:t>Tartalmi összefoglaló</w:t>
+      </w:r>
+      <w:bookmarkEnd w:id="15"/>
+    </w:p>
+    <w:p>
+      <w:r>
+        <w:t>a</w:t>
+      </w:r>
+    </w:p>
+    <w:p>
+      <w:pPr>
+        <w:pStyle w:val="Cmsor3"/>
+      </w:pPr>
+      <w:bookmarkStart w:id="16" w:name="_Toc433184104"/>
+      <w:r>
+        <w:t>Bevezetés</w:t>
+      </w:r>
+      <w:bookmarkEnd w:id="16"/>
+    </w:p>
+    <w:p>
+      <w:r>
+        <w:t>a</w:t>
+      </w:r>
+    </w:p>
+    <w:p>
+      <w:pPr>
+        <w:pStyle w:val="Cmsor3"/>
+      </w:pPr>
+      <w:bookmarkStart w:id="17" w:name="_Toc433184105"/>
+      <w:r>
+        <w:t>Irodalomkutatás, technológiák, hasonló alkotások bemutatása</w:t>
+      </w:r>
+      <w:bookmarkEnd w:id="17"/>
+    </w:p>
+    <w:p>
+      <w:r>
+        <w:t>a</w:t>
+      </w:r>
+    </w:p>
+    <w:p>
+      <w:pPr>
+        <w:pStyle w:val="Cmsor3"/>
+      </w:pPr>
+      <w:bookmarkStart w:id="18" w:name="_Toc433184106"/>
+      <w:r>
+        <w:t>A feladatkiírás pontosítása és részletes elemzése</w:t>
+      </w:r>
+      <w:bookmarkEnd w:id="18"/>
+    </w:p>
+    <w:p>
+      <w:r>
+        <w:t>a</w:t>
+      </w:r>
+    </w:p>
+    <w:p>
+      <w:pPr>
+        <w:pStyle w:val="Cmsor3"/>
+      </w:pPr>
+      <w:bookmarkStart w:id="19" w:name="_Toc433184107"/>
+      <w:r>
+        <w:t>Önálló munka bemutatása</w:t>
+      </w:r>
+      <w:bookmarkEnd w:id="19"/>
+    </w:p>
+    <w:p>
+      <w:r>
+        <w:t>a</w:t>
+      </w:r>
+    </w:p>
+    <w:p>
+      <w:pPr>
+        <w:pStyle w:val="Cmsor3"/>
+      </w:pPr>
+      <w:bookmarkStart w:id="20" w:name="_Toc433184108"/>
+      <w:r>
+        <w:t>Önálló munka értékelése, mérések, eredmények bemutatása</w:t>
+      </w:r>
+      <w:bookmarkEnd w:id="20"/>
+    </w:p>
+    <w:p>
+      <w:r>
+        <w:t>a</w:t>
+      </w:r>
+    </w:p>
+    <w:p>
+      <w:pPr>
+        <w:pStyle w:val="Cmsor3"/>
+      </w:pPr>
+      <w:bookmarkStart w:id="21" w:name="_Toc433184109"/>
+      <w:r>
         <w:lastRenderedPageBreak/>
-        <w:t>Nyilatkozat</w:t>
-      </w:r>
-      <w:bookmarkEnd w:id="14"/>
+        <w:t>Összefoglaló</w:t>
+      </w:r>
+      <w:bookmarkEnd w:id="21"/>
     </w:p>
     <w:p>
       <w:r>
@@ -7760,11 +8138,11 @@
       <w:pPr>
         <w:pStyle w:val="Cmsor3"/>
       </w:pPr>
-      <w:bookmarkStart w:id="15" w:name="_Toc433184103"/>
-      <w:r>
-        <w:t>Tartalmi összefoglaló</w:t>
-      </w:r>
-      <w:bookmarkEnd w:id="15"/>
+      <w:bookmarkStart w:id="22" w:name="_Toc433184110"/>
+      <w:r>
+        <w:t>Köszönetnyilvánítások</w:t>
+      </w:r>
+      <w:bookmarkEnd w:id="22"/>
     </w:p>
     <w:p>
       <w:r>
@@ -7775,11 +8153,11 @@
       <w:pPr>
         <w:pStyle w:val="Cmsor3"/>
       </w:pPr>
-      <w:bookmarkStart w:id="16" w:name="_Toc433184104"/>
-      <w:r>
-        <w:t>Bevezetés</w:t>
-      </w:r>
-      <w:bookmarkEnd w:id="16"/>
+      <w:bookmarkStart w:id="23" w:name="_Toc433184111"/>
+      <w:r>
+        <w:t>Részletes és pontos irodalomjegyzék</w:t>
+      </w:r>
+      <w:bookmarkEnd w:id="23"/>
     </w:p>
     <w:p>
       <w:r>
@@ -7790,11 +8168,11 @@
       <w:pPr>
         <w:pStyle w:val="Cmsor3"/>
       </w:pPr>
-      <w:bookmarkStart w:id="17" w:name="_Toc433184105"/>
-      <w:r>
-        <w:t>Irodalomkutatás, technológiák, hasonló alkotások bemutatása</w:t>
-      </w:r>
-      <w:bookmarkEnd w:id="17"/>
+      <w:bookmarkStart w:id="24" w:name="_Toc433184112"/>
+      <w:r>
+        <w:t>Ábrajegyzék, táblázatjegyzék</w:t>
+      </w:r>
+      <w:bookmarkEnd w:id="24"/>
     </w:p>
     <w:p>
       <w:r>
@@ -7805,11 +8183,11 @@
       <w:pPr>
         <w:pStyle w:val="Cmsor3"/>
       </w:pPr>
-      <w:bookmarkStart w:id="18" w:name="_Toc433184106"/>
-      <w:r>
-        <w:t>A feladatkiírás pontosítása és részletes elemzése</w:t>
-      </w:r>
-      <w:bookmarkEnd w:id="18"/>
+      <w:bookmarkStart w:id="25" w:name="_Toc433184113"/>
+      <w:r>
+        <w:t>Függelék</w:t>
+      </w:r>
+      <w:bookmarkEnd w:id="25"/>
     </w:p>
     <w:p>
       <w:r>
@@ -7818,116 +8196,10 @@
     </w:p>
     <w:p>
       <w:pPr>
-        <w:pStyle w:val="Cmsor3"/>
-      </w:pPr>
-      <w:bookmarkStart w:id="19" w:name="_Toc433184107"/>
-      <w:r>
-        <w:t>Önálló munka bemutatása</w:t>
-      </w:r>
-      <w:bookmarkEnd w:id="19"/>
-    </w:p>
-    <w:p>
-      <w:r>
-        <w:t>a</w:t>
-      </w:r>
-    </w:p>
-    <w:p>
-      <w:pPr>
-        <w:pStyle w:val="Cmsor3"/>
-      </w:pPr>
-      <w:bookmarkStart w:id="20" w:name="_Toc433184108"/>
-      <w:r>
-        <w:t>Önálló munka értékelése, mérések, eredmények bemutatása</w:t>
-      </w:r>
-      <w:bookmarkEnd w:id="20"/>
-    </w:p>
-    <w:p>
-      <w:r>
-        <w:t>a</w:t>
-      </w:r>
-    </w:p>
-    <w:p>
-      <w:pPr>
-        <w:pStyle w:val="Cmsor3"/>
-      </w:pPr>
-      <w:bookmarkStart w:id="21" w:name="_Toc433184109"/>
-      <w:r>
-        <w:t>Összefoglaló</w:t>
-      </w:r>
-      <w:bookmarkEnd w:id="21"/>
-    </w:p>
-    <w:p>
-      <w:r>
-        <w:t>a</w:t>
-      </w:r>
-    </w:p>
-    <w:p>
-      <w:pPr>
-        <w:pStyle w:val="Cmsor3"/>
-      </w:pPr>
-      <w:bookmarkStart w:id="22" w:name="_Toc433184110"/>
-      <w:r>
-        <w:t>Köszönetnyilvánítások</w:t>
-      </w:r>
-      <w:bookmarkEnd w:id="22"/>
-    </w:p>
-    <w:p>
-      <w:r>
-        <w:t>a</w:t>
-      </w:r>
-    </w:p>
-    <w:p>
-      <w:pPr>
-        <w:pStyle w:val="Cmsor3"/>
-      </w:pPr>
-      <w:bookmarkStart w:id="23" w:name="_Toc433184111"/>
-      <w:r>
-        <w:t>Részletes és pontos irodalomjegyzék</w:t>
-      </w:r>
-      <w:bookmarkEnd w:id="23"/>
-    </w:p>
-    <w:p>
-      <w:r>
-        <w:t>a</w:t>
-      </w:r>
-    </w:p>
-    <w:p>
-      <w:pPr>
-        <w:pStyle w:val="Cmsor3"/>
-      </w:pPr>
-      <w:bookmarkStart w:id="24" w:name="_Toc433184112"/>
-      <w:r>
-        <w:t>Ábrajegyzék, táblázatjegyzék</w:t>
-      </w:r>
-      <w:bookmarkEnd w:id="24"/>
-    </w:p>
-    <w:p>
-      <w:r>
-        <w:t>a</w:t>
-      </w:r>
-    </w:p>
-    <w:p>
-      <w:pPr>
-        <w:pStyle w:val="Cmsor3"/>
-      </w:pPr>
-      <w:bookmarkStart w:id="25" w:name="_Toc433184113"/>
-      <w:r>
-        <w:t>Függelék</w:t>
-      </w:r>
-      <w:bookmarkEnd w:id="25"/>
-    </w:p>
-    <w:p>
-      <w:r>
-        <w:t>a</w:t>
-      </w:r>
-    </w:p>
-    <w:p>
-      <w:pPr>
         <w:pStyle w:val="Cmsor2"/>
       </w:pPr>
       <w:bookmarkStart w:id="26" w:name="_Toc433184114"/>
       <w:r>
-        <w:lastRenderedPageBreak/>
         <w:t>Egyéb tartalmi elemek</w:t>
       </w:r>
       <w:bookmarkEnd w:id="26"/>
@@ -8471,7 +8743,15 @@
       </w:r>
       <w:proofErr w:type="spellEnd"/>
       <w:r>
-        <w:t xml:space="preserve">” stb.,  ezek helyett a „tulajdonsággal”, illetve a „lefordítom” százszor jobban néznek ki papíron, könnyítik az olvasást és csökkentik a hibázás esélyét. Néha (például a </w:t>
+        <w:t>” stb.</w:t>
+      </w:r>
+      <w:proofErr w:type="gramStart"/>
+      <w:r>
+        <w:t>,  ezek</w:t>
+      </w:r>
+      <w:proofErr w:type="gramEnd"/>
+      <w:r>
+        <w:t xml:space="preserve"> helyett a „tulajdonsággal”, illetve a „lefordítom” százszor jobban néznek ki papíron, könnyítik az olvasást és csökkentik a hibázás esélyét. Néha (például a </w:t>
       </w:r>
       <w:r>
         <w:lastRenderedPageBreak/>
@@ -9523,7 +9803,15 @@
         <w:t xml:space="preserve">szövegrésznél, olyan szövegeknél, melyek megfogalmazásához külső forrásokat használtál, illetve olyan állítások/technológiák/algoritmusok megemlítésénél, melyek nem feltétlenül egyértelműek </w:t>
       </w:r>
       <w:r>
-        <w:t>egy átlagos műveltségű olvasó számára. Nagyságrendileg egy szakdolgozatban átlagosan 10-20, egy diplomatervben átlagosan 20-30 külső forrást illik megemlíteni. A források megválasztásánál, ha lehet, törekedjél a nyomtatott források keresésére, ezek lehetnek folyóiratcikkek, könyvek, könyvfejezetek, útmutatók, egyetemi jegyzetek stb., s csak akkor hivatkozz weboldalakra, vagy Wikipediára, ha ilyent nem találtál.</w:t>
+        <w:t xml:space="preserve">egy átlagos műveltségű olvasó számára. Nagyságrendileg egy szakdolgozatban átlagosan 10-20, egy diplomatervben átlagosan 20-30 külső forrást illik megemlíteni. A források megválasztásánál, ha lehet, törekedjél a nyomtatott források keresésére, ezek lehetnek folyóiratcikkek, könyvek, könyvfejezetek, útmutatók, egyetemi jegyzetek stb., s csak akkor hivatkozz weboldalakra, vagy Wikipediára, ha </w:t>
+      </w:r>
+      <w:proofErr w:type="gramStart"/>
+      <w:r>
+        <w:t>ilyent</w:t>
+      </w:r>
+      <w:proofErr w:type="gramEnd"/>
+      <w:r>
+        <w:t xml:space="preserve"> nem találtál.</w:t>
       </w:r>
     </w:p>
     <w:p>
@@ -9662,7 +9950,15 @@
     </w:p>
     <w:p>
       <w:r>
-        <w:t>Amikor korrektúrázott változatot kapsz vissza valakitől, használd a „Véleményezés ablak”-ot, így egyetlen javítás sem kerülheti el a figyelmedet, s így mindegyiket elfogadhatod, vagy elvetheted, igény szerint.</w:t>
+        <w:t xml:space="preserve">Amikor korrektúrázott változatot kapsz vissza valakitől, használd a „Véleményezés </w:t>
+      </w:r>
+      <w:proofErr w:type="gramStart"/>
+      <w:r>
+        <w:t>ablak”-</w:t>
+      </w:r>
+      <w:proofErr w:type="gramEnd"/>
+      <w:r>
+        <w:t>ot, így egyetlen javítás sem kerülheti el a figyelmedet, s így mindegyiket elfogadhatod, vagy elvetheted, igény szerint.</w:t>
       </w:r>
     </w:p>
     <w:p>
@@ -10106,6 +10402,7 @@
         <w:t xml:space="preserve"> Main(</w:t>
       </w:r>
       <w:proofErr w:type="spellStart"/>
+      <w:proofErr w:type="gramStart"/>
       <w:r>
         <w:rPr>
           <w:highlight w:val="white"/>
@@ -10120,92 +10417,101 @@
           <w:highlight w:val="white"/>
           <w:lang w:eastAsia="hu-HU"/>
         </w:rPr>
-        <w:t xml:space="preserve">[] </w:t>
-      </w:r>
-      <w:proofErr w:type="spellStart"/>
+        <w:t>[</w:t>
+      </w:r>
+      <w:proofErr w:type="gramEnd"/>
       <w:r>
         <w:rPr>
           <w:color w:val="000000"/>
           <w:highlight w:val="white"/>
           <w:lang w:eastAsia="hu-HU"/>
         </w:rPr>
-        <w:t>args</w:t>
-      </w:r>
-      <w:proofErr w:type="spellEnd"/>
+        <w:t xml:space="preserve">] </w:t>
+      </w:r>
+      <w:proofErr w:type="spellStart"/>
       <w:r>
         <w:rPr>
           <w:color w:val="000000"/>
           <w:highlight w:val="white"/>
           <w:lang w:eastAsia="hu-HU"/>
         </w:rPr>
-        <w:t>)</w:t>
-      </w:r>
-    </w:p>
-    <w:p>
-      <w:pPr>
-        <w:pStyle w:val="Kd"/>
+        <w:t>args</w:t>
+      </w:r>
+      <w:proofErr w:type="spellEnd"/>
+      <w:r>
         <w:rPr>
           <w:color w:val="000000"/>
           <w:highlight w:val="white"/>
           <w:lang w:eastAsia="hu-HU"/>
         </w:rPr>
-      </w:pPr>
-      <w:r>
+        <w:t>)</w:t>
+      </w:r>
+    </w:p>
+    <w:p>
+      <w:pPr>
+        <w:pStyle w:val="Kd"/>
         <w:rPr>
           <w:color w:val="000000"/>
           <w:highlight w:val="white"/>
           <w:lang w:eastAsia="hu-HU"/>
         </w:rPr>
-        <w:t>{</w:t>
-      </w:r>
-    </w:p>
-    <w:p>
-      <w:pPr>
-        <w:pStyle w:val="Kd"/>
+      </w:pPr>
+      <w:r>
         <w:rPr>
           <w:color w:val="000000"/>
           <w:highlight w:val="white"/>
           <w:lang w:eastAsia="hu-HU"/>
         </w:rPr>
-      </w:pPr>
-      <w:r>
+        <w:t>{</w:t>
+      </w:r>
+    </w:p>
+    <w:p>
+      <w:pPr>
+        <w:pStyle w:val="Kd"/>
         <w:rPr>
           <w:color w:val="000000"/>
           <w:highlight w:val="white"/>
           <w:lang w:eastAsia="hu-HU"/>
         </w:rPr>
-        <w:t xml:space="preserve">  </w:t>
-      </w:r>
-      <w:r>
-        <w:rPr>
-          <w:highlight w:val="white"/>
-          <w:lang w:eastAsia="hu-HU"/>
-        </w:rPr>
-        <w:t>var</w:t>
-      </w:r>
+      </w:pPr>
       <w:r>
         <w:rPr>
           <w:color w:val="000000"/>
           <w:highlight w:val="white"/>
           <w:lang w:eastAsia="hu-HU"/>
         </w:rPr>
-        <w:t xml:space="preserve"> ci = </w:t>
-      </w:r>
-      <w:proofErr w:type="spellStart"/>
+        <w:t xml:space="preserve">  </w:t>
+      </w:r>
       <w:r>
         <w:rPr>
           <w:highlight w:val="white"/>
           <w:lang w:eastAsia="hu-HU"/>
         </w:rPr>
-        <w:t>new</w:t>
-      </w:r>
-      <w:proofErr w:type="spellEnd"/>
+        <w:t>var</w:t>
+      </w:r>
       <w:r>
         <w:rPr>
           <w:color w:val="000000"/>
           <w:highlight w:val="white"/>
           <w:lang w:eastAsia="hu-HU"/>
         </w:rPr>
+        <w:t xml:space="preserve"> ci = </w:t>
+      </w:r>
+      <w:proofErr w:type="spellStart"/>
+      <w:r>
+        <w:rPr>
+          <w:highlight w:val="white"/>
+          <w:lang w:eastAsia="hu-HU"/>
+        </w:rPr>
+        <w:t>new</w:t>
+      </w:r>
+      <w:proofErr w:type="spellEnd"/>
+      <w:r>
+        <w:rPr>
+          <w:color w:val="000000"/>
+          <w:highlight w:val="white"/>
+          <w:lang w:eastAsia="hu-HU"/>
+        </w:rPr>
         <w:t xml:space="preserve"> </w:t>
       </w:r>
       <w:proofErr w:type="spellStart"/>
@@ -10279,6 +10585,7 @@
         <w:t xml:space="preserve">  </w:t>
       </w:r>
       <w:proofErr w:type="spellStart"/>
+      <w:proofErr w:type="gramStart"/>
       <w:r>
         <w:rPr>
           <w:color w:val="000000"/>
@@ -10288,6 +10595,7 @@
         <w:t>ci.NumberFormat.CurrencySymbol</w:t>
       </w:r>
       <w:proofErr w:type="spellEnd"/>
+      <w:proofErr w:type="gramEnd"/>
       <w:r>
         <w:rPr>
           <w:color w:val="000000"/>
@@ -10331,6 +10639,7 @@
         <w:t xml:space="preserve">  </w:t>
       </w:r>
       <w:proofErr w:type="spellStart"/>
+      <w:proofErr w:type="gramStart"/>
       <w:r>
         <w:rPr>
           <w:color w:val="2B91AF"/>
@@ -10348,6 +10657,7 @@
         <w:t>.CurrentThread.CurrentCulture</w:t>
       </w:r>
       <w:proofErr w:type="spellEnd"/>
+      <w:proofErr w:type="gramEnd"/>
       <w:r>
         <w:rPr>
           <w:color w:val="000000"/>

</xml_diff>